<commit_message>
jenkins ci and cd deployement
</commit_message>
<xml_diff>
--- a/my-self-interduction.docx
+++ b/my-self-interduction.docx
@@ -33,237 +33,240 @@
           <w:rFonts w:ascii="Cambria" w:hAnsi="Cambria" w:cs="Calibri"/>
           <w:color w:val="000000"/>
         </w:rPr>
-        <w:t xml:space="preserve">I have </w:t>
+        <w:t>I have 5+ years of experience in java development and my technical skills are</w:t>
+      </w:r>
+    </w:p>
+    <w:p>
+      <w:pPr>
+        <w:spacing w:after="0" w:line="240" w:lineRule="auto"/>
+        <w:rPr>
+          <w:rFonts w:ascii="Cambria" w:hAnsi="Cambria" w:cs="Calibri"/>
+          <w:color w:val="000000"/>
+        </w:rPr>
+      </w:pPr>
+      <w:r>
+        <w:rPr>
+          <w:rFonts w:ascii="Cambria" w:hAnsi="Cambria" w:cs="Calibri"/>
+          <w:color w:val="000000"/>
+        </w:rPr>
+        <w:t xml:space="preserve">Spring framework, spring boot, JPA hibernate, </w:t>
+      </w:r>
+      <w:proofErr w:type="spellStart"/>
+      <w:r>
+        <w:rPr>
+          <w:rFonts w:ascii="Cambria" w:hAnsi="Cambria" w:cs="Calibri"/>
+          <w:color w:val="000000"/>
+        </w:rPr>
+        <w:t>jms</w:t>
+      </w:r>
+      <w:proofErr w:type="spellEnd"/>
+      <w:r>
+        <w:rPr>
+          <w:rFonts w:ascii="Cambria" w:hAnsi="Cambria" w:cs="Calibri"/>
+          <w:color w:val="000000"/>
+        </w:rPr>
+        <w:t>, restful webservice using spring boot and also have 1 year of experience in microservice and spring cloud tools like (</w:t>
+      </w:r>
+      <w:r>
+        <w:rPr>
+          <w:rFonts w:ascii="Cambria" w:hAnsi="Cambria" w:cs="Calibri"/>
+          <w:b/>
+          <w:color w:val="000000"/>
+        </w:rPr>
+        <w:t>Config Server, Service Discovery (Eureka), Circuit Breaker (</w:t>
+      </w:r>
+      <w:proofErr w:type="spellStart"/>
+      <w:r>
+        <w:rPr>
+          <w:rFonts w:ascii="Cambria" w:hAnsi="Cambria" w:cs="Calibri"/>
+          <w:b/>
+          <w:color w:val="000000"/>
+        </w:rPr>
+        <w:t>Hystrix</w:t>
+      </w:r>
+      <w:proofErr w:type="spellEnd"/>
+      <w:r>
+        <w:rPr>
+          <w:rFonts w:ascii="Cambria" w:hAnsi="Cambria" w:cs="Calibri"/>
+          <w:b/>
+          <w:color w:val="000000"/>
+        </w:rPr>
+        <w:t>), Routing (</w:t>
+      </w:r>
+      <w:proofErr w:type="spellStart"/>
+      <w:r>
+        <w:rPr>
+          <w:rFonts w:ascii="Cambria" w:hAnsi="Cambria" w:cs="Calibri"/>
+          <w:b/>
+          <w:color w:val="000000"/>
+        </w:rPr>
+        <w:t>Zuul</w:t>
+      </w:r>
+      <w:proofErr w:type="spellEnd"/>
+      <w:r>
+        <w:rPr>
+          <w:rFonts w:ascii="Cambria" w:hAnsi="Cambria" w:cs="Calibri"/>
+          <w:b/>
+          <w:color w:val="000000"/>
+        </w:rPr>
+        <w:t xml:space="preserve">), Client-Side Load Balancing (Ribbon), Rest Client (Feign) and Distributed Tracing (Sleuth with </w:t>
+      </w:r>
+      <w:proofErr w:type="spellStart"/>
+      <w:r>
+        <w:rPr>
+          <w:rFonts w:ascii="Cambria" w:hAnsi="Cambria" w:cs="Calibri"/>
+          <w:b/>
+          <w:color w:val="000000"/>
+        </w:rPr>
+        <w:t>Zipkin</w:t>
+      </w:r>
+      <w:proofErr w:type="spellEnd"/>
+      <w:r>
+        <w:rPr>
+          <w:rFonts w:ascii="Cambria" w:hAnsi="Cambria" w:cs="Calibri"/>
+          <w:b/>
+          <w:color w:val="000000"/>
+        </w:rPr>
+        <w:t>), Spring Cloud Bus</w:t>
+      </w:r>
+      <w:r>
+        <w:rPr>
+          <w:rFonts w:ascii="Cambria" w:hAnsi="Cambria" w:cs="Calibri"/>
+          <w:color w:val="000000"/>
+        </w:rPr>
+        <w:t>)</w:t>
+      </w:r>
+    </w:p>
+    <w:p>
+      <w:pPr>
+        <w:spacing w:after="0" w:line="240" w:lineRule="auto"/>
+        <w:rPr>
+          <w:rFonts w:ascii="Cambria" w:hAnsi="Cambria" w:cs="Calibri"/>
+          <w:color w:val="000000"/>
+        </w:rPr>
+      </w:pPr>
+    </w:p>
+    <w:p>
+      <w:pPr>
+        <w:spacing w:after="0" w:line="240" w:lineRule="auto"/>
+        <w:rPr>
+          <w:rFonts w:ascii="Cambria" w:hAnsi="Cambria" w:cs="Calibri"/>
+          <w:color w:val="000000"/>
+        </w:rPr>
+      </w:pPr>
+      <w:r>
+        <w:rPr>
+          <w:rFonts w:ascii="Cambria" w:hAnsi="Cambria" w:cs="Calibri"/>
+          <w:color w:val="000000"/>
+        </w:rPr>
+        <w:t>Currently I am working FLAGS (</w:t>
+      </w:r>
+      <w:proofErr w:type="spellStart"/>
+      <w:r>
+        <w:rPr>
+          <w:color w:val="000000"/>
+        </w:rPr>
+        <w:t>Fedex</w:t>
+      </w:r>
+      <w:proofErr w:type="spellEnd"/>
+      <w:r>
+        <w:rPr>
+          <w:color w:val="000000"/>
+        </w:rPr>
+        <w:t> Location and Geography Service</w:t>
+      </w:r>
+      <w:r>
+        <w:rPr>
+          <w:rFonts w:ascii="Cambria" w:hAnsi="Cambria" w:cs="Calibri"/>
+          <w:color w:val="000000"/>
+        </w:rPr>
+        <w:t>) project, early this project developed in mainframe technology,</w:t>
+      </w:r>
+    </w:p>
+    <w:p>
+      <w:pPr>
+        <w:spacing w:after="0" w:line="240" w:lineRule="auto"/>
+        <w:rPr>
+          <w:rFonts w:ascii="Cambria" w:hAnsi="Cambria" w:cs="Calibri"/>
+          <w:color w:val="000000"/>
+        </w:rPr>
+      </w:pPr>
+      <w:r>
+        <w:rPr>
+          <w:rFonts w:ascii="Cambria" w:hAnsi="Cambria" w:cs="Calibri"/>
+          <w:color w:val="000000"/>
+        </w:rPr>
+        <w:t>Now we are migrating to java.</w:t>
+      </w:r>
+    </w:p>
+    <w:p>
+      <w:pPr>
+        <w:spacing w:after="0" w:line="240" w:lineRule="auto"/>
+        <w:rPr>
+          <w:rFonts w:ascii="Cambria" w:hAnsi="Cambria" w:cs="Calibri"/>
+          <w:color w:val="000000"/>
+        </w:rPr>
+      </w:pPr>
+      <w:r>
+        <w:rPr>
+          <w:rFonts w:ascii="Cambria" w:hAnsi="Cambria" w:cs="Calibri"/>
+          <w:color w:val="000000"/>
+        </w:rPr>
+        <w:t>Due to license issue for reduce cost of data bases Sybase, db2, client decided open source technology.</w:t>
+      </w:r>
+    </w:p>
+    <w:p>
+      <w:pPr>
+        <w:spacing w:after="0" w:line="240" w:lineRule="auto"/>
+        <w:rPr>
+          <w:rFonts w:ascii="Cambria" w:hAnsi="Cambria" w:cs="Calibri"/>
+          <w:color w:val="000000"/>
+        </w:rPr>
+      </w:pPr>
+    </w:p>
+    <w:p>
+      <w:pPr>
+        <w:tabs>
+          <w:tab w:val="left" w:pos="4020"/>
+        </w:tabs>
+        <w:spacing w:after="0" w:line="240" w:lineRule="auto"/>
+        <w:rPr>
+          <w:rFonts w:ascii="Cambria" w:hAnsi="Cambria" w:cs="Calibri"/>
+          <w:color w:val="000000"/>
+        </w:rPr>
+      </w:pPr>
+      <w:r>
+        <w:rPr>
+          <w:rFonts w:ascii="Cambria" w:hAnsi="Cambria" w:cs="Calibri"/>
+          <w:color w:val="000000"/>
+        </w:rPr>
+        <w:t xml:space="preserve">flags </w:t>
+      </w:r>
+      <w:proofErr w:type="gramStart"/>
+      <w:r>
+        <w:rPr>
+          <w:rFonts w:ascii="Cambria" w:hAnsi="Cambria" w:cs="Calibri"/>
+          <w:color w:val="000000"/>
+        </w:rPr>
+        <w:t>is</w:t>
+      </w:r>
+      <w:proofErr w:type="gramEnd"/>
+      <w:r>
+        <w:rPr>
+          <w:rFonts w:ascii="Cambria" w:hAnsi="Cambria" w:cs="Calibri"/>
+          <w:color w:val="000000"/>
+        </w:rPr>
+        <w:t xml:space="preserve"> logistics-based application.</w:t>
+      </w:r>
+      <w:r>
+        <w:rPr>
+          <w:rFonts w:ascii="Cambria" w:hAnsi="Cambria" w:cs="Calibri"/>
+          <w:color w:val="000000"/>
+        </w:rPr>
+        <w:tab/>
       </w:r>
       <w:bookmarkStart w:id="1" w:name="_GoBack"/>
       <w:bookmarkEnd w:id="1"/>
-      <w:r>
-        <w:rPr>
-          <w:rFonts w:ascii="Cambria" w:hAnsi="Cambria" w:cs="Calibri"/>
-          <w:color w:val="000000"/>
-        </w:rPr>
-        <w:t>5+ years of experience in java development and my technical skills are</w:t>
-      </w:r>
-    </w:p>
-    <w:p>
-      <w:pPr>
-        <w:spacing w:after="0" w:line="240" w:lineRule="auto"/>
-        <w:rPr>
-          <w:rFonts w:ascii="Cambria" w:hAnsi="Cambria" w:cs="Calibri"/>
-          <w:color w:val="000000"/>
-        </w:rPr>
-      </w:pPr>
-      <w:r>
-        <w:rPr>
-          <w:rFonts w:ascii="Cambria" w:hAnsi="Cambria" w:cs="Calibri"/>
-          <w:color w:val="000000"/>
-        </w:rPr>
-        <w:t xml:space="preserve">Spring framework, spring boot, JPA hibernate, </w:t>
-      </w:r>
-      <w:proofErr w:type="spellStart"/>
-      <w:r>
-        <w:rPr>
-          <w:rFonts w:ascii="Cambria" w:hAnsi="Cambria" w:cs="Calibri"/>
-          <w:color w:val="000000"/>
-        </w:rPr>
-        <w:t>jms</w:t>
-      </w:r>
-      <w:proofErr w:type="spellEnd"/>
-      <w:r>
-        <w:rPr>
-          <w:rFonts w:ascii="Cambria" w:hAnsi="Cambria" w:cs="Calibri"/>
-          <w:color w:val="000000"/>
-        </w:rPr>
-        <w:t>, restful webservice using spring boot and also have 1 year of experience in microservice and spring cloud tools like (</w:t>
-      </w:r>
-      <w:r>
-        <w:rPr>
-          <w:rFonts w:ascii="Cambria" w:hAnsi="Cambria" w:cs="Calibri"/>
-          <w:b/>
-          <w:color w:val="000000"/>
-        </w:rPr>
-        <w:t>Config Server, Service Discovery (Eureka), Circuit Breaker (</w:t>
-      </w:r>
-      <w:proofErr w:type="spellStart"/>
-      <w:r>
-        <w:rPr>
-          <w:rFonts w:ascii="Cambria" w:hAnsi="Cambria" w:cs="Calibri"/>
-          <w:b/>
-          <w:color w:val="000000"/>
-        </w:rPr>
-        <w:t>Hystrix</w:t>
-      </w:r>
-      <w:proofErr w:type="spellEnd"/>
-      <w:r>
-        <w:rPr>
-          <w:rFonts w:ascii="Cambria" w:hAnsi="Cambria" w:cs="Calibri"/>
-          <w:b/>
-          <w:color w:val="000000"/>
-        </w:rPr>
-        <w:t>), Routing (</w:t>
-      </w:r>
-      <w:proofErr w:type="spellStart"/>
-      <w:r>
-        <w:rPr>
-          <w:rFonts w:ascii="Cambria" w:hAnsi="Cambria" w:cs="Calibri"/>
-          <w:b/>
-          <w:color w:val="000000"/>
-        </w:rPr>
-        <w:t>Zuul</w:t>
-      </w:r>
-      <w:proofErr w:type="spellEnd"/>
-      <w:r>
-        <w:rPr>
-          <w:rFonts w:ascii="Cambria" w:hAnsi="Cambria" w:cs="Calibri"/>
-          <w:b/>
-          <w:color w:val="000000"/>
-        </w:rPr>
-        <w:t xml:space="preserve">), Client-Side Load Balancing (Ribbon), Rest Client (Feign) and Distributed Tracing (Sleuth with </w:t>
-      </w:r>
-      <w:proofErr w:type="spellStart"/>
-      <w:r>
-        <w:rPr>
-          <w:rFonts w:ascii="Cambria" w:hAnsi="Cambria" w:cs="Calibri"/>
-          <w:b/>
-          <w:color w:val="000000"/>
-        </w:rPr>
-        <w:t>Zipkin</w:t>
-      </w:r>
-      <w:proofErr w:type="spellEnd"/>
-      <w:r>
-        <w:rPr>
-          <w:rFonts w:ascii="Cambria" w:hAnsi="Cambria" w:cs="Calibri"/>
-          <w:b/>
-          <w:color w:val="000000"/>
-        </w:rPr>
-        <w:t>), Spring Cloud Bus</w:t>
-      </w:r>
-      <w:r>
-        <w:rPr>
-          <w:rFonts w:ascii="Cambria" w:hAnsi="Cambria" w:cs="Calibri"/>
-          <w:color w:val="000000"/>
-        </w:rPr>
-        <w:t>)</w:t>
-      </w:r>
-    </w:p>
-    <w:p>
-      <w:pPr>
-        <w:spacing w:after="0" w:line="240" w:lineRule="auto"/>
-        <w:rPr>
-          <w:rFonts w:ascii="Cambria" w:hAnsi="Cambria" w:cs="Calibri"/>
-          <w:color w:val="000000"/>
-        </w:rPr>
-      </w:pPr>
-    </w:p>
-    <w:p>
-      <w:pPr>
-        <w:spacing w:after="0" w:line="240" w:lineRule="auto"/>
-        <w:rPr>
-          <w:rFonts w:ascii="Cambria" w:hAnsi="Cambria" w:cs="Calibri"/>
-          <w:color w:val="000000"/>
-        </w:rPr>
-      </w:pPr>
-      <w:r>
-        <w:rPr>
-          <w:rFonts w:ascii="Cambria" w:hAnsi="Cambria" w:cs="Calibri"/>
-          <w:color w:val="000000"/>
-        </w:rPr>
-        <w:t>Currently I am working FLAGS (</w:t>
-      </w:r>
-      <w:proofErr w:type="spellStart"/>
-      <w:r>
-        <w:rPr>
-          <w:color w:val="000000"/>
-        </w:rPr>
-        <w:t>Fedex</w:t>
-      </w:r>
-      <w:proofErr w:type="spellEnd"/>
-      <w:r>
-        <w:rPr>
-          <w:color w:val="000000"/>
-        </w:rPr>
-        <w:t> Location and Geography Service</w:t>
-      </w:r>
-      <w:r>
-        <w:rPr>
-          <w:rFonts w:ascii="Cambria" w:hAnsi="Cambria" w:cs="Calibri"/>
-          <w:color w:val="000000"/>
-        </w:rPr>
-        <w:t>) project, early this project developed in mainframe technology,</w:t>
-      </w:r>
-    </w:p>
-    <w:p>
-      <w:pPr>
-        <w:spacing w:after="0" w:line="240" w:lineRule="auto"/>
-        <w:rPr>
-          <w:rFonts w:ascii="Cambria" w:hAnsi="Cambria" w:cs="Calibri"/>
-          <w:color w:val="000000"/>
-        </w:rPr>
-      </w:pPr>
-      <w:r>
-        <w:rPr>
-          <w:rFonts w:ascii="Cambria" w:hAnsi="Cambria" w:cs="Calibri"/>
-          <w:color w:val="000000"/>
-        </w:rPr>
-        <w:t>Now we are migrating to java.</w:t>
-      </w:r>
-    </w:p>
-    <w:p>
-      <w:pPr>
-        <w:spacing w:after="0" w:line="240" w:lineRule="auto"/>
-        <w:rPr>
-          <w:rFonts w:ascii="Cambria" w:hAnsi="Cambria" w:cs="Calibri"/>
-          <w:color w:val="000000"/>
-        </w:rPr>
-      </w:pPr>
-      <w:r>
-        <w:rPr>
-          <w:rFonts w:ascii="Cambria" w:hAnsi="Cambria" w:cs="Calibri"/>
-          <w:color w:val="000000"/>
-        </w:rPr>
-        <w:t>Due to license issue for reduce cost of data bases Sybase, db2, client decided open source technology.</w:t>
-      </w:r>
-    </w:p>
-    <w:p>
-      <w:pPr>
-        <w:spacing w:after="0" w:line="240" w:lineRule="auto"/>
-        <w:rPr>
-          <w:rFonts w:ascii="Cambria" w:hAnsi="Cambria" w:cs="Calibri"/>
-          <w:color w:val="000000"/>
-        </w:rPr>
-      </w:pPr>
-    </w:p>
-    <w:p>
-      <w:pPr>
-        <w:spacing w:after="0" w:line="240" w:lineRule="auto"/>
-        <w:rPr>
-          <w:rFonts w:ascii="Cambria" w:hAnsi="Cambria" w:cs="Calibri"/>
-          <w:color w:val="000000"/>
-        </w:rPr>
-      </w:pPr>
-      <w:r>
-        <w:rPr>
-          <w:rFonts w:ascii="Cambria" w:hAnsi="Cambria" w:cs="Calibri"/>
-          <w:color w:val="000000"/>
-        </w:rPr>
-        <w:t xml:space="preserve">flags </w:t>
-      </w:r>
-      <w:proofErr w:type="gramStart"/>
-      <w:r>
-        <w:rPr>
-          <w:rFonts w:ascii="Cambria" w:hAnsi="Cambria" w:cs="Calibri"/>
-          <w:color w:val="000000"/>
-        </w:rPr>
-        <w:t>is</w:t>
-      </w:r>
-      <w:proofErr w:type="gramEnd"/>
-      <w:r>
-        <w:rPr>
-          <w:rFonts w:ascii="Cambria" w:hAnsi="Cambria" w:cs="Calibri"/>
-          <w:color w:val="000000"/>
-        </w:rPr>
-        <w:t xml:space="preserve"> logistics-based application.</w:t>
-      </w:r>
     </w:p>
     <w:p>
       <w:pPr>
@@ -853,15 +856,6 @@
   </w:abstractNum>
   <w:num w:numId="1">
     <w:abstractNumId w:val="0"/>
-    <w:lvlOverride w:ilvl="0"/>
-    <w:lvlOverride w:ilvl="1"/>
-    <w:lvlOverride w:ilvl="2"/>
-    <w:lvlOverride w:ilvl="3"/>
-    <w:lvlOverride w:ilvl="4"/>
-    <w:lvlOverride w:ilvl="5"/>
-    <w:lvlOverride w:ilvl="6"/>
-    <w:lvlOverride w:ilvl="7"/>
-    <w:lvlOverride w:ilvl="8"/>
   </w:num>
 </w:numbering>
 </file>
@@ -989,6 +983,7 @@
     <w:lsdException w:name="HTML Sample" w:semiHidden="1" w:unhideWhenUsed="1"/>
     <w:lsdException w:name="HTML Typewriter" w:semiHidden="1" w:unhideWhenUsed="1"/>
     <w:lsdException w:name="HTML Variable" w:semiHidden="1" w:unhideWhenUsed="1"/>
+    <w:lsdException w:name="Normal Table" w:semiHidden="1" w:unhideWhenUsed="1"/>
     <w:lsdException w:name="annotation subject" w:semiHidden="1" w:unhideWhenUsed="1"/>
     <w:lsdException w:name="No List" w:semiHidden="1" w:unhideWhenUsed="1"/>
     <w:lsdException w:name="Outline List 1" w:semiHidden="1" w:unhideWhenUsed="1"/>
@@ -1035,8 +1030,10 @@
     <w:lsdException w:name="Table Subtle 2" w:semiHidden="1" w:unhideWhenUsed="1"/>
     <w:lsdException w:name="Table Web 1" w:semiHidden="1" w:unhideWhenUsed="1"/>
     <w:lsdException w:name="Table Web 2" w:semiHidden="1" w:unhideWhenUsed="1"/>
+    <w:lsdException w:name="Table Web 3" w:semiHidden="1" w:unhideWhenUsed="1"/>
     <w:lsdException w:name="Balloon Text" w:semiHidden="1" w:unhideWhenUsed="1"/>
     <w:lsdException w:name="Table Grid" w:uiPriority="39"/>
+    <w:lsdException w:name="Table Theme" w:semiHidden="1" w:unhideWhenUsed="1"/>
     <w:lsdException w:name="Placeholder Text" w:semiHidden="1"/>
     <w:lsdException w:name="No Spacing" w:uiPriority="1" w:qFormat="1"/>
     <w:lsdException w:name="Light Shading" w:uiPriority="60"/>

</xml_diff>